<commit_message>
Klaar voor versie 1.2.1 definitief
</commit_message>
<xml_diff>
--- a/0000. Review versie 1.2/20170630_Update 1.2 naar 1.2.1.docx
+++ b/0000. Review versie 1.2/20170630_Update 1.2 naar 1.2.1.docx
@@ -151,7 +151,7 @@
                 <w:szCs w:val="16"/>
                 <w:lang w:eastAsia="nl-NL"/>
               </w:rPr>
-              <w:t>30</w:t>
+              <w:t>7 jul</w:t>
             </w:r>
             <w:r>
               <w:rPr>
@@ -160,16 +160,7 @@
                 <w:szCs w:val="16"/>
                 <w:lang w:eastAsia="nl-NL"/>
               </w:rPr>
-              <w:t xml:space="preserve"> </w:t>
-            </w:r>
-            <w:r>
-              <w:rPr>
-                <w:rFonts w:ascii="Verdana" w:eastAsia="Times New Roman" w:hAnsi="Verdana" w:cs="Arial"/>
-                <w:sz w:val="16"/>
-                <w:szCs w:val="16"/>
-                <w:lang w:eastAsia="nl-NL"/>
-              </w:rPr>
-              <w:t>juni</w:t>
+              <w:t>i</w:t>
             </w:r>
             <w:r>
               <w:rPr>
@@ -507,7 +498,7 @@
                 <w:szCs w:val="16"/>
                 <w:lang w:eastAsia="nl-NL"/>
               </w:rPr>
-              <w:t>6</w:t>
+              <w:t>7</w:t>
             </w:r>
             <w:r>
               <w:rPr>
@@ -525,7 +516,7 @@
                 <w:szCs w:val="16"/>
                 <w:lang w:eastAsia="nl-NL"/>
               </w:rPr>
-              <w:t>30</w:t>
+              <w:t>07</w:t>
             </w:r>
             <w:r>
               <w:rPr>
@@ -2952,6 +2943,15 @@
                 <w:szCs w:val="16"/>
               </w:rPr>
             </w:pPr>
+            <w:r>
+              <w:rPr>
+                <w:rFonts w:ascii="Verdana" w:hAnsi="Verdana"/>
+                <w:color w:val="1F497D"/>
+                <w:sz w:val="16"/>
+                <w:szCs w:val="16"/>
+              </w:rPr>
+              <w:t>x</w:t>
+            </w:r>
           </w:p>
         </w:tc>
       </w:tr>
@@ -3444,6 +3444,15 @@
                 <w:szCs w:val="16"/>
               </w:rPr>
             </w:pPr>
+            <w:r>
+              <w:rPr>
+                <w:rFonts w:ascii="Verdana" w:hAnsi="Verdana"/>
+                <w:color w:val="1F497D"/>
+                <w:sz w:val="16"/>
+                <w:szCs w:val="16"/>
+              </w:rPr>
+              <w:t>x</w:t>
+            </w:r>
           </w:p>
         </w:tc>
       </w:tr>
@@ -3681,6 +3690,15 @@
                 <w:szCs w:val="16"/>
               </w:rPr>
             </w:pPr>
+            <w:r>
+              <w:rPr>
+                <w:rFonts w:ascii="Verdana" w:hAnsi="Verdana"/>
+                <w:color w:val="1F497D"/>
+                <w:sz w:val="16"/>
+                <w:szCs w:val="16"/>
+              </w:rPr>
+              <w:t>x</w:t>
+            </w:r>
           </w:p>
         </w:tc>
       </w:tr>
@@ -5575,25 +5593,14 @@
               </w:rPr>
               <w:t>n</w:t>
             </w:r>
-            <w:bookmarkStart w:id="0" w:name="_GoBack"/>
-            <w:bookmarkEnd w:id="0"/>
-            <w:r>
-              <w:rPr>
-                <w:rFonts w:ascii="Verdana" w:hAnsi="Verdana"/>
-                <w:color w:val="1F497D"/>
-                <w:sz w:val="16"/>
-                <w:szCs w:val="16"/>
-              </w:rPr>
-              <w:t xml:space="preserve"> en hun overeenkomstig symbool is niet opgenomen. </w:t>
-            </w:r>
-            <w:r>
-              <w:rPr>
-                <w:rFonts w:ascii="Verdana" w:hAnsi="Verdana"/>
-                <w:color w:val="1F497D"/>
-                <w:sz w:val="16"/>
-                <w:szCs w:val="16"/>
-              </w:rPr>
-              <w:t xml:space="preserve">Benoem alle leidingelementen en hun overeenkomstig symbool/icoon </w:t>
+            <w:r>
+              <w:rPr>
+                <w:rFonts w:ascii="Verdana" w:hAnsi="Verdana"/>
+                <w:color w:val="1F497D"/>
+                <w:sz w:val="16"/>
+                <w:szCs w:val="16"/>
+              </w:rPr>
+              <w:t xml:space="preserve"> en hun overeenkomstig symbool is niet opgenomen. Benoem alle leidingelementen en hun overeenkomstig symbool/icoon </w:t>
             </w:r>
           </w:p>
           <w:p>
@@ -5788,11 +5795,110 @@
               <w:spacing w:after="0" w:line="240" w:lineRule="auto"/>
               <w:rPr>
                 <w:rFonts w:ascii="Verdana" w:eastAsia="Times New Roman" w:hAnsi="Verdana" w:cs="Arial"/>
+                <w:b/>
                 <w:sz w:val="16"/>
                 <w:szCs w:val="16"/>
                 <w:lang w:eastAsia="nl-NL"/>
               </w:rPr>
             </w:pPr>
+            <w:r>
+              <w:rPr>
+                <w:rFonts w:ascii="Verdana" w:hAnsi="Verdana"/>
+                <w:color w:val="1F497D"/>
+                <w:sz w:val="16"/>
+                <w:szCs w:val="16"/>
+              </w:rPr>
+              <w:t xml:space="preserve">Bij </w:t>
+            </w:r>
+            <w:proofErr w:type="spellStart"/>
+            <w:r>
+              <w:rPr>
+                <w:rFonts w:ascii="Verdana" w:hAnsi="Verdana"/>
+                <w:color w:val="1F497D"/>
+                <w:sz w:val="16"/>
+                <w:szCs w:val="16"/>
+              </w:rPr>
+              <w:t>IMKLBasis</w:t>
+            </w:r>
+            <w:proofErr w:type="spellEnd"/>
+            <w:r>
+              <w:rPr>
+                <w:rFonts w:ascii="Verdana" w:hAnsi="Verdana"/>
+                <w:color w:val="1F497D"/>
+                <w:sz w:val="16"/>
+                <w:szCs w:val="16"/>
+              </w:rPr>
+              <w:t xml:space="preserve"> is ten onrechte een </w:t>
+            </w:r>
+            <w:proofErr w:type="spellStart"/>
+            <w:r>
+              <w:rPr>
+                <w:rFonts w:ascii="Verdana" w:hAnsi="Verdana"/>
+                <w:color w:val="1F497D"/>
+                <w:sz w:val="16"/>
+                <w:szCs w:val="16"/>
+              </w:rPr>
+              <w:t>constraint</w:t>
+            </w:r>
+            <w:proofErr w:type="spellEnd"/>
+            <w:r>
+              <w:rPr>
+                <w:rFonts w:ascii="Verdana" w:hAnsi="Verdana"/>
+                <w:color w:val="1F497D"/>
+                <w:sz w:val="16"/>
+                <w:szCs w:val="16"/>
+              </w:rPr>
+              <w:t xml:space="preserve"> opgenomen dat versie attribuut niet is toegestaan</w:t>
+            </w:r>
+            <w:r>
+              <w:rPr>
+                <w:rFonts w:ascii="Verdana" w:hAnsi="Verdana"/>
+                <w:color w:val="1F497D"/>
+                <w:sz w:val="16"/>
+                <w:szCs w:val="16"/>
+              </w:rPr>
+              <w:t>. In hoofdstuk 5</w:t>
+            </w:r>
+            <w:bookmarkStart w:id="0" w:name="_GoBack"/>
+            <w:bookmarkEnd w:id="0"/>
+            <w:r>
+              <w:rPr>
+                <w:rFonts w:ascii="Verdana" w:hAnsi="Verdana"/>
+                <w:color w:val="1F497D"/>
+                <w:sz w:val="16"/>
+                <w:szCs w:val="16"/>
+              </w:rPr>
+              <w:t xml:space="preserve"> staat dat toch wordt toegestaan.</w:t>
+            </w:r>
+            <w:r>
+              <w:rPr>
+                <w:rFonts w:ascii="Verdana" w:hAnsi="Verdana"/>
+                <w:color w:val="1F497D"/>
+                <w:sz w:val="16"/>
+                <w:szCs w:val="16"/>
+              </w:rPr>
+              <w:t xml:space="preserve"> In het bijzonder voor versies van een </w:t>
+            </w:r>
+            <w:proofErr w:type="spellStart"/>
+            <w:r>
+              <w:rPr>
+                <w:rFonts w:ascii="Verdana" w:hAnsi="Verdana"/>
+                <w:color w:val="1F497D"/>
+                <w:sz w:val="16"/>
+                <w:szCs w:val="16"/>
+              </w:rPr>
+              <w:t>GebiedsinformatielLevering</w:t>
+            </w:r>
+            <w:proofErr w:type="spellEnd"/>
+            <w:r>
+              <w:rPr>
+                <w:rFonts w:ascii="Verdana" w:hAnsi="Verdana"/>
+                <w:color w:val="1F497D"/>
+                <w:sz w:val="16"/>
+                <w:szCs w:val="16"/>
+              </w:rPr>
+              <w:t xml:space="preserve"> of Belang</w:t>
+            </w:r>
           </w:p>
         </w:tc>
         <w:tc>
@@ -5833,12 +5939,32 @@
             <w:pPr>
               <w:spacing w:after="0" w:line="240" w:lineRule="auto"/>
               <w:rPr>
-                <w:rFonts w:ascii="Verdana" w:eastAsia="Times New Roman" w:hAnsi="Verdana" w:cs="Arial"/>
-                <w:sz w:val="16"/>
-                <w:szCs w:val="16"/>
-                <w:lang w:eastAsia="nl-NL"/>
-              </w:rPr>
-            </w:pPr>
+                <w:rFonts w:ascii="Verdana" w:hAnsi="Verdana"/>
+                <w:color w:val="1F497D"/>
+                <w:sz w:val="16"/>
+                <w:szCs w:val="16"/>
+              </w:rPr>
+            </w:pPr>
+            <w:proofErr w:type="spellStart"/>
+            <w:r>
+              <w:rPr>
+                <w:rFonts w:ascii="Verdana" w:hAnsi="Verdana"/>
+                <w:color w:val="1F497D"/>
+                <w:sz w:val="16"/>
+                <w:szCs w:val="16"/>
+              </w:rPr>
+              <w:t>Constraint</w:t>
+            </w:r>
+            <w:proofErr w:type="spellEnd"/>
+            <w:r>
+              <w:rPr>
+                <w:rFonts w:ascii="Verdana" w:hAnsi="Verdana"/>
+                <w:color w:val="1F497D"/>
+                <w:sz w:val="16"/>
+                <w:szCs w:val="16"/>
+              </w:rPr>
+              <w:t xml:space="preserve"> is verwijderd</w:t>
+            </w:r>
           </w:p>
         </w:tc>
         <w:tc>
@@ -5862,6 +5988,15 @@
                 <w:lang w:eastAsia="nl-NL"/>
               </w:rPr>
             </w:pPr>
+            <w:r>
+              <w:rPr>
+                <w:rFonts w:ascii="Verdana" w:eastAsia="Times New Roman" w:hAnsi="Verdana" w:cs="Arial"/>
+                <w:sz w:val="16"/>
+                <w:szCs w:val="16"/>
+                <w:lang w:eastAsia="nl-NL"/>
+              </w:rPr>
+              <w:t>x</w:t>
+            </w:r>
           </w:p>
         </w:tc>
       </w:tr>

</xml_diff>